<commit_message>
integrate footer with index.html and carousel: modify footer flex properties to make it responsive in the index-html and integrate its css with index.css as well as finish integrating carousel and its responsive behaviour
</commit_message>
<xml_diff>
--- a/alejandros_loggbok.docx
+++ b/alejandros_loggbok.docx
@@ -33,15 +33,7 @@
         </w:numPr>
       </w:pPr>
       <w:r>
-        <w:t xml:space="preserve">30:de </w:t>
-      </w:r>
-      <w:proofErr w:type="spellStart"/>
-      <w:r>
-        <w:t>oktober</w:t>
-      </w:r>
-      <w:proofErr w:type="spellEnd"/>
-      <w:r>
-        <w:t xml:space="preserve"> : </w:t>
+        <w:t xml:space="preserve">30:de oktober : </w:t>
       </w:r>
     </w:p>
     <w:p>
@@ -52,59 +44,26 @@
           <w:numId w:val="1"/>
         </w:numPr>
       </w:pPr>
-      <w:proofErr w:type="spellStart"/>
       <w:r>
-        <w:t>skapa</w:t>
+        <w:t>skapa index.html med länkarna till Bootstrap och fontawesome.</w:t>
       </w:r>
-      <w:proofErr w:type="spellEnd"/>
+    </w:p>
+    <w:p>
+      <w:pPr>
+        <w:pStyle w:val="ListParagraph"/>
+        <w:numPr>
+          <w:ilvl w:val="1"/>
+          <w:numId w:val="1"/>
+        </w:numPr>
+      </w:pPr>
       <w:r>
-        <w:t xml:space="preserve"> index.html </w:t>
+        <w:t xml:space="preserve">skapa en footer för webbsidan samt </w:t>
       </w:r>
-      <w:proofErr w:type="spellStart"/>
       <w:r>
-        <w:t>med</w:t>
+        <w:t>styla den</w:t>
       </w:r>
-      <w:proofErr w:type="spellEnd"/>
-      <w:r>
-        <w:t xml:space="preserve"> </w:t>
-      </w:r>
-      <w:proofErr w:type="spellStart"/>
-      <w:r>
-        <w:t>länkarna</w:t>
-      </w:r>
-      <w:proofErr w:type="spellEnd"/>
-      <w:r>
-        <w:t xml:space="preserve"> </w:t>
-      </w:r>
-      <w:proofErr w:type="spellStart"/>
-      <w:r>
-        <w:t>till</w:t>
-      </w:r>
-      <w:proofErr w:type="spellEnd"/>
-      <w:r>
-        <w:t xml:space="preserve"> </w:t>
-      </w:r>
-      <w:proofErr w:type="spellStart"/>
-      <w:r>
-        <w:t>Bootstrap</w:t>
-      </w:r>
-      <w:proofErr w:type="spellEnd"/>
-      <w:r>
-        <w:t xml:space="preserve"> </w:t>
-      </w:r>
-      <w:proofErr w:type="spellStart"/>
-      <w:r>
-        <w:t>och</w:t>
-      </w:r>
-      <w:proofErr w:type="spellEnd"/>
-      <w:r>
-        <w:t xml:space="preserve"> </w:t>
-      </w:r>
-      <w:proofErr w:type="spellStart"/>
-      <w:r>
-        <w:t>fontawesome</w:t>
-      </w:r>
-      <w:proofErr w:type="spellEnd"/>
+      <w:bookmarkStart w:id="0" w:name="_GoBack"/>
+      <w:bookmarkEnd w:id="0"/>
       <w:r>
         <w:t>.</w:t>
       </w:r>
@@ -117,72 +76,9 @@
           <w:numId w:val="1"/>
         </w:numPr>
       </w:pPr>
-      <w:proofErr w:type="spellStart"/>
       <w:r>
-        <w:t>skapa</w:t>
+        <w:t>skappa och styla carousel för huvudsidan</w:t>
       </w:r>
-      <w:proofErr w:type="spellEnd"/>
-      <w:r>
-        <w:t xml:space="preserve"> en </w:t>
-      </w:r>
-      <w:proofErr w:type="spellStart"/>
-      <w:r>
-        <w:t>footer</w:t>
-      </w:r>
-      <w:proofErr w:type="spellEnd"/>
-      <w:r>
-        <w:t xml:space="preserve"> </w:t>
-      </w:r>
-      <w:proofErr w:type="spellStart"/>
-      <w:r>
-        <w:t>för</w:t>
-      </w:r>
-      <w:proofErr w:type="spellEnd"/>
-      <w:r>
-        <w:t xml:space="preserve"> </w:t>
-      </w:r>
-      <w:proofErr w:type="spellStart"/>
-      <w:r>
-        <w:t>webbsidan</w:t>
-      </w:r>
-      <w:proofErr w:type="spellEnd"/>
-      <w:r>
-        <w:t xml:space="preserve"> </w:t>
-      </w:r>
-      <w:proofErr w:type="spellStart"/>
-      <w:r>
-        <w:t>samt</w:t>
-      </w:r>
-      <w:proofErr w:type="spellEnd"/>
-      <w:r>
-        <w:t xml:space="preserve"> lite </w:t>
-      </w:r>
-      <w:proofErr w:type="spellStart"/>
-      <w:r>
-        <w:t>styling</w:t>
-      </w:r>
-      <w:proofErr w:type="spellEnd"/>
-      <w:r>
-        <w:t xml:space="preserve"> </w:t>
-      </w:r>
-      <w:proofErr w:type="spellStart"/>
-      <w:r>
-        <w:t>för</w:t>
-      </w:r>
-      <w:proofErr w:type="spellEnd"/>
-      <w:r>
-        <w:t xml:space="preserve"> </w:t>
-      </w:r>
-      <w:proofErr w:type="spellStart"/>
-      <w:r>
-        <w:t>fottern</w:t>
-      </w:r>
-      <w:proofErr w:type="spellEnd"/>
-      <w:r>
-        <w:t>.</w:t>
-      </w:r>
-      <w:bookmarkStart w:id="0" w:name="_GoBack"/>
-      <w:bookmarkEnd w:id="0"/>
     </w:p>
     <w:sectPr>
       <w:pgSz w:w="11900" w:h="16840"/>

</xml_diff>

<commit_message>
forgort to push this before
</commit_message>
<xml_diff>
--- a/alejandros_loggbok.docx
+++ b/alejandros_loggbok.docx
@@ -33,7 +33,15 @@
         </w:numPr>
       </w:pPr>
       <w:r>
-        <w:t xml:space="preserve">30:de oktober : </w:t>
+        <w:t xml:space="preserve">30:de </w:t>
+      </w:r>
+      <w:proofErr w:type="spellStart"/>
+      <w:r>
+        <w:t>oktober</w:t>
+      </w:r>
+      <w:proofErr w:type="spellEnd"/>
+      <w:r>
+        <w:t xml:space="preserve"> : </w:t>
       </w:r>
     </w:p>
     <w:p>
@@ -44,8 +52,61 @@
           <w:numId w:val="1"/>
         </w:numPr>
       </w:pPr>
-      <w:r>
-        <w:t>skapa index.html med länkarna till Bootstrap och fontawesome.</w:t>
+      <w:proofErr w:type="spellStart"/>
+      <w:r>
+        <w:t>skapa</w:t>
+      </w:r>
+      <w:proofErr w:type="spellEnd"/>
+      <w:r>
+        <w:t xml:space="preserve"> index.html </w:t>
+      </w:r>
+      <w:proofErr w:type="spellStart"/>
+      <w:r>
+        <w:t>med</w:t>
+      </w:r>
+      <w:proofErr w:type="spellEnd"/>
+      <w:r>
+        <w:t xml:space="preserve"> </w:t>
+      </w:r>
+      <w:proofErr w:type="spellStart"/>
+      <w:r>
+        <w:t>länkarna</w:t>
+      </w:r>
+      <w:proofErr w:type="spellEnd"/>
+      <w:r>
+        <w:t xml:space="preserve"> </w:t>
+      </w:r>
+      <w:proofErr w:type="spellStart"/>
+      <w:r>
+        <w:t>till</w:t>
+      </w:r>
+      <w:proofErr w:type="spellEnd"/>
+      <w:r>
+        <w:t xml:space="preserve"> </w:t>
+      </w:r>
+      <w:proofErr w:type="spellStart"/>
+      <w:r>
+        <w:t>Bootstrap</w:t>
+      </w:r>
+      <w:proofErr w:type="spellEnd"/>
+      <w:r>
+        <w:t xml:space="preserve"> </w:t>
+      </w:r>
+      <w:proofErr w:type="spellStart"/>
+      <w:r>
+        <w:t>och</w:t>
+      </w:r>
+      <w:proofErr w:type="spellEnd"/>
+      <w:r>
+        <w:t xml:space="preserve"> </w:t>
+      </w:r>
+      <w:proofErr w:type="spellStart"/>
+      <w:r>
+        <w:t>fontawesome</w:t>
+      </w:r>
+      <w:proofErr w:type="spellEnd"/>
+      <w:r>
+        <w:t>.</w:t>
       </w:r>
     </w:p>
     <w:p>
@@ -56,14 +117,54 @@
           <w:numId w:val="1"/>
         </w:numPr>
       </w:pPr>
-      <w:r>
-        <w:t xml:space="preserve">skapa en footer för webbsidan samt </w:t>
-      </w:r>
-      <w:r>
-        <w:t>styla den</w:t>
-      </w:r>
-      <w:bookmarkStart w:id="0" w:name="_GoBack"/>
-      <w:bookmarkEnd w:id="0"/>
+      <w:proofErr w:type="spellStart"/>
+      <w:r>
+        <w:t>skapa</w:t>
+      </w:r>
+      <w:proofErr w:type="spellEnd"/>
+      <w:r>
+        <w:t xml:space="preserve"> en </w:t>
+      </w:r>
+      <w:proofErr w:type="spellStart"/>
+      <w:r>
+        <w:t>footer</w:t>
+      </w:r>
+      <w:proofErr w:type="spellEnd"/>
+      <w:r>
+        <w:t xml:space="preserve"> </w:t>
+      </w:r>
+      <w:proofErr w:type="spellStart"/>
+      <w:r>
+        <w:t>för</w:t>
+      </w:r>
+      <w:proofErr w:type="spellEnd"/>
+      <w:r>
+        <w:t xml:space="preserve"> </w:t>
+      </w:r>
+      <w:proofErr w:type="spellStart"/>
+      <w:r>
+        <w:t>webbsidan</w:t>
+      </w:r>
+      <w:proofErr w:type="spellEnd"/>
+      <w:r>
+        <w:t xml:space="preserve"> </w:t>
+      </w:r>
+      <w:proofErr w:type="spellStart"/>
+      <w:r>
+        <w:t>samt</w:t>
+      </w:r>
+      <w:proofErr w:type="spellEnd"/>
+      <w:r>
+        <w:t xml:space="preserve"> </w:t>
+      </w:r>
+      <w:proofErr w:type="spellStart"/>
+      <w:r>
+        <w:t>styla</w:t>
+      </w:r>
+      <w:proofErr w:type="spellEnd"/>
+      <w:r>
+        <w:t xml:space="preserve"> den</w:t>
+      </w:r>
       <w:r>
         <w:t>.</w:t>
       </w:r>
@@ -76,9 +177,144 @@
           <w:numId w:val="1"/>
         </w:numPr>
       </w:pPr>
-      <w:r>
-        <w:t>skappa och styla carousel för huvudsidan</w:t>
-      </w:r>
+      <w:proofErr w:type="spellStart"/>
+      <w:r>
+        <w:t>skappa</w:t>
+      </w:r>
+      <w:proofErr w:type="spellEnd"/>
+      <w:r>
+        <w:t xml:space="preserve"> </w:t>
+      </w:r>
+      <w:proofErr w:type="spellStart"/>
+      <w:r>
+        <w:t>och</w:t>
+      </w:r>
+      <w:proofErr w:type="spellEnd"/>
+      <w:r>
+        <w:t xml:space="preserve"> </w:t>
+      </w:r>
+      <w:proofErr w:type="spellStart"/>
+      <w:r>
+        <w:t>styla</w:t>
+      </w:r>
+      <w:proofErr w:type="spellEnd"/>
+      <w:r>
+        <w:t xml:space="preserve"> </w:t>
+      </w:r>
+      <w:proofErr w:type="spellStart"/>
+      <w:r>
+        <w:t>carousel</w:t>
+      </w:r>
+      <w:proofErr w:type="spellEnd"/>
+      <w:r>
+        <w:t xml:space="preserve"> </w:t>
+      </w:r>
+      <w:proofErr w:type="spellStart"/>
+      <w:r>
+        <w:t>för</w:t>
+      </w:r>
+      <w:proofErr w:type="spellEnd"/>
+      <w:r>
+        <w:t xml:space="preserve"> </w:t>
+      </w:r>
+      <w:proofErr w:type="spellStart"/>
+      <w:r>
+        <w:t>huvudsidan</w:t>
+      </w:r>
+      <w:proofErr w:type="spellEnd"/>
+      <w:r>
+        <w:t xml:space="preserve"> </w:t>
+      </w:r>
+      <w:proofErr w:type="spellStart"/>
+      <w:r>
+        <w:t>samt</w:t>
+      </w:r>
+      <w:proofErr w:type="spellEnd"/>
+      <w:r>
+        <w:t xml:space="preserve"> </w:t>
+      </w:r>
+      <w:proofErr w:type="spellStart"/>
+      <w:r>
+        <w:t>integrera</w:t>
+      </w:r>
+      <w:proofErr w:type="spellEnd"/>
+      <w:r>
+        <w:t xml:space="preserve"> </w:t>
+      </w:r>
+      <w:proofErr w:type="spellStart"/>
+      <w:r>
+        <w:t>footerns</w:t>
+      </w:r>
+      <w:proofErr w:type="spellEnd"/>
+      <w:r>
+        <w:t xml:space="preserve"> </w:t>
+      </w:r>
+      <w:proofErr w:type="spellStart"/>
+      <w:r>
+        <w:t>css</w:t>
+      </w:r>
+      <w:proofErr w:type="spellEnd"/>
+      <w:r>
+        <w:t xml:space="preserve"> </w:t>
+      </w:r>
+      <w:proofErr w:type="spellStart"/>
+      <w:r>
+        <w:t>med</w:t>
+      </w:r>
+      <w:proofErr w:type="spellEnd"/>
+      <w:r>
+        <w:t xml:space="preserve"> index.css </w:t>
+      </w:r>
+      <w:proofErr w:type="spellStart"/>
+      <w:r>
+        <w:t>och</w:t>
+      </w:r>
+      <w:proofErr w:type="spellEnd"/>
+      <w:r>
+        <w:t xml:space="preserve"> </w:t>
+      </w:r>
+      <w:proofErr w:type="spellStart"/>
+      <w:r>
+        <w:t>göra</w:t>
+      </w:r>
+      <w:proofErr w:type="spellEnd"/>
+      <w:r>
+        <w:t xml:space="preserve"> </w:t>
+      </w:r>
+      <w:proofErr w:type="spellStart"/>
+      <w:r>
+        <w:t>båda</w:t>
+      </w:r>
+      <w:proofErr w:type="spellEnd"/>
+      <w:r>
+        <w:t xml:space="preserve"> </w:t>
+      </w:r>
+      <w:proofErr w:type="spellStart"/>
+      <w:r>
+        <w:t>carousel</w:t>
+      </w:r>
+      <w:proofErr w:type="spellEnd"/>
+      <w:r>
+        <w:t xml:space="preserve"> </w:t>
+      </w:r>
+      <w:proofErr w:type="spellStart"/>
+      <w:r>
+        <w:t>och</w:t>
+      </w:r>
+      <w:proofErr w:type="spellEnd"/>
+      <w:r>
+        <w:t xml:space="preserve"> </w:t>
+      </w:r>
+      <w:proofErr w:type="spellStart"/>
+      <w:r>
+        <w:t>footern</w:t>
+      </w:r>
+      <w:proofErr w:type="spellEnd"/>
+      <w:r>
+        <w:t xml:space="preserve"> responsive</w:t>
+      </w:r>
+      <w:bookmarkStart w:id="0" w:name="_GoBack"/>
+      <w:bookmarkEnd w:id="0"/>
     </w:p>
     <w:sectPr>
       <w:pgSz w:w="11900" w:h="16840"/>

</xml_diff>